<commit_message>
adding apj editor modifications
</commit_message>
<xml_diff>
--- a/submit_2/cover_letter.docx
+++ b/submit_2/cover_letter.docx
@@ -144,7 +144,13 @@
         </w:rPr>
       </w:pPr>
       <w:r>
-        <w:t xml:space="preserve">The most frequent response we’ve gotten about high-amplitude agitation is the effect of FRD for the fiber, so thank you for addressing this in your report. We assumed that the result from </w:t>
+        <w:t>The most frequent response we’ve gotten about high-amplitude agitation is the effect of FRD for the fiber, so thank you for addressing this in your report. We assumed that the result</w:t>
+      </w:r>
+      <w:r>
+        <w:t>s</w:t>
+      </w:r>
+      <w:r>
+        <w:t xml:space="preserve"> from </w:t>
       </w:r>
       <w:proofErr w:type="spellStart"/>
       <w:r>
@@ -155,8 +161,19 @@
         <w:t xml:space="preserve"> et al. (2015) would apply to our apparatus, but since you commented on it, we added a section specifically about FRD (Section 6)</w:t>
       </w:r>
       <w:r>
-        <w:t xml:space="preserve"> and Figure 11</w:t>
-      </w:r>
+        <w:t>,</w:t>
+      </w:r>
+      <w:r>
+        <w:t xml:space="preserve"> Figure 11</w:t>
+      </w:r>
+      <w:r>
+        <w:t xml:space="preserve">, and further </w:t>
+      </w:r>
+      <w:r>
+        <w:t>discussion in our summary section</w:t>
+      </w:r>
+      <w:bookmarkStart w:id="0" w:name="_GoBack"/>
+      <w:bookmarkEnd w:id="0"/>
       <w:r>
         <w:t>. We found no significant problem with FRD using our agitator, so hopefully this will alleviate your concerns.</w:t>
       </w:r>
@@ -184,6 +201,7 @@
         <w:rPr>
           <w:color w:val="FF0000"/>
         </w:rPr>
+        <w:lastRenderedPageBreak/>
         <w:t>1) Abstract, 1st sentence:</w:t>
       </w:r>
     </w:p>
@@ -197,7 +215,6 @@
         <w:rPr>
           <w:color w:val="FF0000"/>
         </w:rPr>
-        <w:lastRenderedPageBreak/>
         <w:t>"Optical fiber modal noise is a critically limiting factor for high precision spectroscopy..."</w:t>
       </w:r>
     </w:p>
@@ -643,20 +660,7 @@
         <w:rPr>
           <w:color w:val="000000"/>
         </w:rPr>
-        <w:t xml:space="preserve">For these tests, we feed the </w:t>
-      </w:r>
-      <w:r>
-        <w:rPr>
-          <w:color w:val="000000"/>
-          <w:u w:val="single"/>
-        </w:rPr>
-        <w:t>FCS</w:t>
-      </w:r>
-      <w:r>
-        <w:rPr>
-          <w:color w:val="000000"/>
-        </w:rPr>
-        <w:t xml:space="preserve"> with either a 652</w:t>
+        <w:t>For these tests, we feed the FCS with either a 652</w:t>
       </w:r>
       <w:r>
         <w:rPr>
@@ -674,7 +678,6 @@
       <w:r>
         <w:rPr>
           <w:color w:val="000000"/>
-          <w:u w:val="single"/>
         </w:rPr>
         <w:t>Toptica</w:t>
       </w:r>
@@ -683,20 +686,7 @@
         <w:rPr>
           <w:color w:val="000000"/>
         </w:rPr>
-        <w:t xml:space="preserve"> </w:t>
-      </w:r>
-      <w:r>
-        <w:rPr>
-          <w:color w:val="000000"/>
-          <w:u w:val="single"/>
-        </w:rPr>
-        <w:t>DL</w:t>
-      </w:r>
-      <w:r>
-        <w:rPr>
-          <w:color w:val="000000"/>
-        </w:rPr>
-        <w:t xml:space="preserve"> 100 diode laser (less than 1</w:t>
+        <w:t xml:space="preserve"> diode laser (less than 1</w:t>
       </w:r>
       <w:r>
         <w:rPr>
@@ -858,7 +848,19 @@
           <w:color w:val="000000"/>
         </w:rPr>
         <w:lastRenderedPageBreak/>
-        <w:t xml:space="preserve">We recognize that these techniques are not particularly advanced, but as shown in Figure 10, we found a spread in centroids to 0.56 m/s for the LED source. Converted to image motion, this is about 0.009 microns. </w:t>
+        <w:t xml:space="preserve">We recognize that these techniques are not particularly advanced, but as shown in Figure 10, we found a spread in centroids </w:t>
+      </w:r>
+      <w:r>
+        <w:rPr>
+          <w:color w:val="000000"/>
+        </w:rPr>
+        <w:t xml:space="preserve">down </w:t>
+      </w:r>
+      <w:r>
+        <w:rPr>
+          <w:color w:val="000000"/>
+        </w:rPr>
+        <w:t xml:space="preserve">to 0.56 m/s for the LED source. Converted to image motion, this is about 0.009 microns. </w:t>
       </w:r>
       <w:r>
         <w:rPr>
@@ -994,8 +996,6 @@
         </w:rPr>
         <w:t>This touches on the previously mentioned issue of speckle coherence across wavelengths. Given that speckle patterns are correlated over ~nm scales, so too are the centroid shifts of neighboring calibration lines (assuming a reasonable density of lines per spectral order). As such, the scaling does not average down with each line, but rather more coarsely over sets of lines which are not experiencing centroid drifts in the same direction. This should be cleared up in the text.</w:t>
       </w:r>
-      <w:bookmarkStart w:id="0" w:name="_GoBack"/>
-      <w:bookmarkEnd w:id="0"/>
       <w:r>
         <w:t xml:space="preserve"> </w:t>
       </w:r>
@@ -1307,7 +1307,13 @@
         <w:t xml:space="preserve"> at f/3.0 resulting in almost 17,000 calibration lines.</w:t>
       </w:r>
       <w:r>
-        <w:t xml:space="preserve"> Therefore, using Eq. </w:t>
+        <w:t xml:space="preserve"> </w:t>
+      </w:r>
+      <w:r>
+        <w:t>Applying</w:t>
+      </w:r>
+      <w:r>
+        <w:t xml:space="preserve"> Eq. </w:t>
       </w:r>
       <w:r>
         <w:t>6,</w:t>

</xml_diff>